<commit_message>
Italic kata server dan web, perbaiki tanda baca, serta perbaiki kalimat pada kata pengantar, identifikasi masalah, dan manfaat penelitian
</commit_message>
<xml_diff>
--- a/BAB I.docx
+++ b/BAB I.docx
@@ -57,7 +57,15 @@
           <w:sz w:val="24"/>
           <w:szCs w:val="24"/>
         </w:rPr>
-        <w:t xml:space="preserve">Perkembangan teknologi informasi dan komunikasi (TIK) yang semakin pesat telah memberikan dampak signifikan terhadap berbagai aspek kehidupan, terutama dalam dunia kerja. Teknologi menjadi alat bantu yang sangat penting untuk meningkatkan efisiensi dan produktivitas, khususnya dalam pengolahan informasi. Namun, pesatnya perkembangan ini juga diiringi dengan tantangan baru, yaitu memastikan ketersediaan dan keandalan sistem aplikasi. Ketika sebuah aplikasi mengalami gangguan atau tidak dapat diakses, hal ini dapat menyebabkan kerugian besar bagi </w:t>
+        <w:t xml:space="preserve">Perkembangan Teknologi Informasi dan Komunikasi (TIK) yang </w:t>
+      </w:r>
+      <w:r>
+        <w:rPr>
+          <w:rFonts w:ascii="Times New Roman" w:hAnsi="Times New Roman" w:cs="Times New Roman"/>
+          <w:sz w:val="24"/>
+          <w:szCs w:val="24"/>
+        </w:rPr>
+        <w:t xml:space="preserve">semakin pesat telah memberikan dampak signifikan terhadap berbagai aspek kehidupan, terutama dalam dunia kerja. Teknologi menjadi alat bantu yang sangat penting untuk meningkatkan efisiensi dan produktivitas, khususnya dalam pengolahan informasi. Namun, pesatnya perkembangan ini juga diiringi dengan tantangan baru, yaitu memastikan ketersediaan dan keandalan sistem aplikasi. Ketika sebuah aplikasi mengalami gangguan atau tidak dapat diakses, hal ini dapat menyebabkan kerugian besar bagi </w:t>
       </w:r>
       <w:r>
         <w:rPr>
@@ -93,7 +101,41 @@
           <w:sz w:val="24"/>
           <w:szCs w:val="24"/>
         </w:rPr>
-        <w:t>Salah satu komponen utama yang mendukung kelancaran aplikasi digital adalah server. Server berperan pe</w:t>
+        <w:t xml:space="preserve">Salah satu komponen utama yang mendukung kelancaran aplikasi digital adalah </w:t>
+      </w:r>
+      <w:r>
+        <w:rPr>
+          <w:rFonts w:ascii="Times New Roman" w:hAnsi="Times New Roman" w:cs="Times New Roman"/>
+          <w:i/>
+          <w:sz w:val="24"/>
+          <w:szCs w:val="24"/>
+        </w:rPr>
+        <w:t>server</w:t>
+      </w:r>
+      <w:r>
+        <w:rPr>
+          <w:rFonts w:ascii="Times New Roman" w:hAnsi="Times New Roman" w:cs="Times New Roman"/>
+          <w:sz w:val="24"/>
+          <w:szCs w:val="24"/>
+        </w:rPr>
+        <w:t xml:space="preserve">. </w:t>
+      </w:r>
+      <w:r>
+        <w:rPr>
+          <w:rFonts w:ascii="Times New Roman" w:hAnsi="Times New Roman" w:cs="Times New Roman"/>
+          <w:i/>
+          <w:sz w:val="24"/>
+          <w:szCs w:val="24"/>
+        </w:rPr>
+        <w:t>Server</w:t>
+      </w:r>
+      <w:r>
+        <w:rPr>
+          <w:rFonts w:ascii="Times New Roman" w:hAnsi="Times New Roman" w:cs="Times New Roman"/>
+          <w:sz w:val="24"/>
+          <w:szCs w:val="24"/>
+        </w:rPr>
+        <w:t xml:space="preserve"> berperan pe</w:t>
       </w:r>
       <w:r>
         <w:rPr>
@@ -142,7 +184,24 @@
           <w:sz w:val="24"/>
           <w:szCs w:val="24"/>
         </w:rPr>
-        <w:t xml:space="preserve">Namun, server sering menghadapi gangguan yang disebabkan oleh keterbatasan sumber daya </w:t>
+        <w:t xml:space="preserve">Namun, </w:t>
+      </w:r>
+      <w:r>
+        <w:rPr>
+          <w:rFonts w:ascii="Times New Roman" w:hAnsi="Times New Roman" w:cs="Times New Roman"/>
+          <w:i/>
+          <w:sz w:val="24"/>
+          <w:szCs w:val="24"/>
+        </w:rPr>
+        <w:t>server</w:t>
+      </w:r>
+      <w:r>
+        <w:rPr>
+          <w:rFonts w:ascii="Times New Roman" w:hAnsi="Times New Roman" w:cs="Times New Roman"/>
+          <w:sz w:val="24"/>
+          <w:szCs w:val="24"/>
+        </w:rPr>
+        <w:t xml:space="preserve"> sering menghadapi gangguan yang disebabkan oleh keterbatasan sumber daya </w:t>
       </w:r>
       <w:r>
         <w:rPr>
@@ -167,7 +226,24 @@
           <w:sz w:val="24"/>
           <w:szCs w:val="24"/>
         </w:rPr>
-        <w:t xml:space="preserve">penyimpanan. Gangguan ini dapat menyebabkan layanan berhenti secara tiba-tiba karena kernel sistem operasi mengambil langkah untuk menonaktifkan layanan yang menghabiskan terlalu banyak sumber daya. Sayangnya, banyak </w:t>
+        <w:t xml:space="preserve">penyimpanan. Gangguan ini dapat menyebabkan layanan berhenti secara tiba-tiba karena </w:t>
+      </w:r>
+      <w:r>
+        <w:rPr>
+          <w:rFonts w:ascii="Times New Roman" w:hAnsi="Times New Roman" w:cs="Times New Roman"/>
+          <w:i/>
+          <w:sz w:val="24"/>
+          <w:szCs w:val="24"/>
+        </w:rPr>
+        <w:t>kernel</w:t>
+      </w:r>
+      <w:r>
+        <w:rPr>
+          <w:rFonts w:ascii="Times New Roman" w:hAnsi="Times New Roman" w:cs="Times New Roman"/>
+          <w:sz w:val="24"/>
+          <w:szCs w:val="24"/>
+        </w:rPr>
+        <w:t xml:space="preserve"> sistem operasi mengambil langkah untuk menonaktifkan layanan yang menghabiskan terlalu banyak sumber daya. Sayangnya, banyak </w:t>
       </w:r>
       <w:r>
         <w:rPr>
@@ -183,7 +259,24 @@
           <w:sz w:val="24"/>
           <w:szCs w:val="24"/>
         </w:rPr>
-        <w:t xml:space="preserve"> masih mengandalkan metode pemantauan manual untuk mengelola server, sehingga sulit mendeteksi masalah secara cepat dan </w:t>
+        <w:t xml:space="preserve"> masih mengandalkan metode pemantauan manual untuk mengelola </w:t>
+      </w:r>
+      <w:r>
+        <w:rPr>
+          <w:rFonts w:ascii="Times New Roman" w:hAnsi="Times New Roman" w:cs="Times New Roman"/>
+          <w:i/>
+          <w:sz w:val="24"/>
+          <w:szCs w:val="24"/>
+        </w:rPr>
+        <w:t>server</w:t>
+      </w:r>
+      <w:r>
+        <w:rPr>
+          <w:rFonts w:ascii="Times New Roman" w:hAnsi="Times New Roman" w:cs="Times New Roman"/>
+          <w:sz w:val="24"/>
+          <w:szCs w:val="24"/>
+        </w:rPr>
+        <w:t xml:space="preserve">, sehingga sulit mendeteksi masalah secara cepat dan </w:t>
       </w:r>
       <w:r>
         <w:rPr>
@@ -220,7 +313,41 @@
           <w:sz w:val="24"/>
           <w:szCs w:val="24"/>
         </w:rPr>
-        <w:t>Kondisi ini juga dialami oleh PT. Concord Consulting Indonesia, yang sangat bergantung pada infrastruktur server untuk mendukung layanan konsultasi risiko bisnisnya. Pengelolaan server di perusahaan ini masih dilakukan secara manual menggunakan perintah Linux</w:t>
+        <w:t xml:space="preserve">Kondisi ini juga dialami oleh PT. Concord Consulting Indonesia, yang sangat bergantung pada infrastruktur </w:t>
+      </w:r>
+      <w:r>
+        <w:rPr>
+          <w:rFonts w:ascii="Times New Roman" w:hAnsi="Times New Roman" w:cs="Times New Roman"/>
+          <w:i/>
+          <w:sz w:val="24"/>
+          <w:szCs w:val="24"/>
+        </w:rPr>
+        <w:t>server</w:t>
+      </w:r>
+      <w:r>
+        <w:rPr>
+          <w:rFonts w:ascii="Times New Roman" w:hAnsi="Times New Roman" w:cs="Times New Roman"/>
+          <w:sz w:val="24"/>
+          <w:szCs w:val="24"/>
+        </w:rPr>
+        <w:t xml:space="preserve"> untuk mendukung layanan konsultasi risiko bisnisnya. Pengelolaan </w:t>
+      </w:r>
+      <w:r>
+        <w:rPr>
+          <w:rFonts w:ascii="Times New Roman" w:hAnsi="Times New Roman" w:cs="Times New Roman"/>
+          <w:i/>
+          <w:sz w:val="24"/>
+          <w:szCs w:val="24"/>
+        </w:rPr>
+        <w:t>server</w:t>
+      </w:r>
+      <w:r>
+        <w:rPr>
+          <w:rFonts w:ascii="Times New Roman" w:hAnsi="Times New Roman" w:cs="Times New Roman"/>
+          <w:sz w:val="24"/>
+          <w:szCs w:val="24"/>
+        </w:rPr>
+        <w:t xml:space="preserve"> di perusahaan ini masih dilakukan secara manual menggunakan perintah Linux</w:t>
       </w:r>
       <w:r>
         <w:rPr>
@@ -260,7 +387,15 @@
           <w:sz w:val="24"/>
           <w:szCs w:val="24"/>
         </w:rPr>
-        <w:t>memori, dan penyimpanan</w:t>
+        <w:t>memori</w:t>
+      </w:r>
+      <w:r>
+        <w:rPr>
+          <w:rFonts w:ascii="Times New Roman" w:hAnsi="Times New Roman" w:cs="Times New Roman"/>
+          <w:sz w:val="24"/>
+          <w:szCs w:val="24"/>
+        </w:rPr>
+        <w:t xml:space="preserve"> dan penyimpanan</w:t>
       </w:r>
       <w:r>
         <w:rPr>
@@ -347,7 +482,41 @@
           <w:sz w:val="24"/>
           <w:szCs w:val="24"/>
         </w:rPr>
-        <w:t xml:space="preserve"> server yang efisien. Prometheus mengumpulkan data metrik server secara </w:t>
+        <w:t xml:space="preserve"> </w:t>
+      </w:r>
+      <w:r>
+        <w:rPr>
+          <w:rFonts w:ascii="Times New Roman" w:hAnsi="Times New Roman" w:cs="Times New Roman"/>
+          <w:i/>
+          <w:sz w:val="24"/>
+          <w:szCs w:val="24"/>
+        </w:rPr>
+        <w:t>server</w:t>
+      </w:r>
+      <w:r>
+        <w:rPr>
+          <w:rFonts w:ascii="Times New Roman" w:hAnsi="Times New Roman" w:cs="Times New Roman"/>
+          <w:sz w:val="24"/>
+          <w:szCs w:val="24"/>
+        </w:rPr>
+        <w:t xml:space="preserve"> yang efisien. Prometheus mengumpulkan data metrik </w:t>
+      </w:r>
+      <w:r>
+        <w:rPr>
+          <w:rFonts w:ascii="Times New Roman" w:hAnsi="Times New Roman" w:cs="Times New Roman"/>
+          <w:i/>
+          <w:sz w:val="24"/>
+          <w:szCs w:val="24"/>
+        </w:rPr>
+        <w:t>server</w:t>
+      </w:r>
+      <w:r>
+        <w:rPr>
+          <w:rFonts w:ascii="Times New Roman" w:hAnsi="Times New Roman" w:cs="Times New Roman"/>
+          <w:sz w:val="24"/>
+          <w:szCs w:val="24"/>
+        </w:rPr>
+        <w:t xml:space="preserve"> secara </w:t>
       </w:r>
       <w:r>
         <w:rPr>
@@ -401,7 +570,58 @@
           <w:sz w:val="24"/>
           <w:szCs w:val="24"/>
         </w:rPr>
-        <w:t xml:space="preserve"> server berbasis web di PT. Concord Consulting Indonesia dengan memanfaatkan Prometheus dan Grafana. Sistem ini dirancang untuk mendukung pemantauan server secara </w:t>
+        <w:t xml:space="preserve"> </w:t>
+      </w:r>
+      <w:r>
+        <w:rPr>
+          <w:rFonts w:ascii="Times New Roman" w:hAnsi="Times New Roman" w:cs="Times New Roman"/>
+          <w:i/>
+          <w:sz w:val="24"/>
+          <w:szCs w:val="24"/>
+        </w:rPr>
+        <w:t>server</w:t>
+      </w:r>
+      <w:r>
+        <w:rPr>
+          <w:rFonts w:ascii="Times New Roman" w:hAnsi="Times New Roman" w:cs="Times New Roman"/>
+          <w:sz w:val="24"/>
+          <w:szCs w:val="24"/>
+        </w:rPr>
+        <w:t xml:space="preserve"> berbasis </w:t>
+      </w:r>
+      <w:r>
+        <w:rPr>
+          <w:rFonts w:ascii="Times New Roman" w:hAnsi="Times New Roman" w:cs="Times New Roman"/>
+          <w:i/>
+          <w:sz w:val="24"/>
+          <w:szCs w:val="24"/>
+        </w:rPr>
+        <w:t>web</w:t>
+      </w:r>
+      <w:r>
+        <w:rPr>
+          <w:rFonts w:ascii="Times New Roman" w:hAnsi="Times New Roman" w:cs="Times New Roman"/>
+          <w:sz w:val="24"/>
+          <w:szCs w:val="24"/>
+        </w:rPr>
+        <w:t xml:space="preserve"> di PT. Concord Consulting Indonesia dengan memanfaatkan Prometheus dan Grafana. Sistem ini dirancang untuk mendukung pemantauan </w:t>
+      </w:r>
+      <w:r>
+        <w:rPr>
+          <w:rFonts w:ascii="Times New Roman" w:hAnsi="Times New Roman" w:cs="Times New Roman"/>
+          <w:i/>
+          <w:sz w:val="24"/>
+          <w:szCs w:val="24"/>
+        </w:rPr>
+        <w:t>server</w:t>
+      </w:r>
+      <w:r>
+        <w:rPr>
+          <w:rFonts w:ascii="Times New Roman" w:hAnsi="Times New Roman" w:cs="Times New Roman"/>
+          <w:sz w:val="24"/>
+          <w:szCs w:val="24"/>
+        </w:rPr>
+        <w:t xml:space="preserve"> secara </w:t>
       </w:r>
       <w:r>
         <w:rPr>
@@ -434,15 +654,49 @@
           <w:sz w:val="24"/>
           <w:szCs w:val="24"/>
         </w:rPr>
-        <w:t xml:space="preserve">, serta dilengkapi dengan fitur notifikasi yang terhubung langsung ke setiap developer dan administrator server. </w:t>
-      </w:r>
-      <w:r>
-        <w:rPr>
-          <w:rFonts w:ascii="Times New Roman" w:hAnsi="Times New Roman" w:cs="Times New Roman"/>
-          <w:sz w:val="24"/>
-          <w:szCs w:val="24"/>
-        </w:rPr>
-        <w:t xml:space="preserve">Solusi ini diharapkan meningkatkan keandalan server, mengurangi risiko </w:t>
+        <w:t xml:space="preserve">, serta dilengkapi dengan fitur notifikasi yang terhubung langsung ke setiap developer dan administrator </w:t>
+      </w:r>
+      <w:r>
+        <w:rPr>
+          <w:rFonts w:ascii="Times New Roman" w:hAnsi="Times New Roman" w:cs="Times New Roman"/>
+          <w:i/>
+          <w:sz w:val="24"/>
+          <w:szCs w:val="24"/>
+        </w:rPr>
+        <w:t>server</w:t>
+      </w:r>
+      <w:r>
+        <w:rPr>
+          <w:rFonts w:ascii="Times New Roman" w:hAnsi="Times New Roman" w:cs="Times New Roman"/>
+          <w:sz w:val="24"/>
+          <w:szCs w:val="24"/>
+        </w:rPr>
+        <w:t xml:space="preserve">. </w:t>
+      </w:r>
+      <w:r>
+        <w:rPr>
+          <w:rFonts w:ascii="Times New Roman" w:hAnsi="Times New Roman" w:cs="Times New Roman"/>
+          <w:sz w:val="24"/>
+          <w:szCs w:val="24"/>
+        </w:rPr>
+        <w:t xml:space="preserve">Solusi ini diharapkan meningkatkan keandalan </w:t>
+      </w:r>
+      <w:r>
+        <w:rPr>
+          <w:rFonts w:ascii="Times New Roman" w:hAnsi="Times New Roman" w:cs="Times New Roman"/>
+          <w:i/>
+          <w:sz w:val="24"/>
+          <w:szCs w:val="24"/>
+        </w:rPr>
+        <w:t>server</w:t>
+      </w:r>
+      <w:r>
+        <w:rPr>
+          <w:rFonts w:ascii="Times New Roman" w:hAnsi="Times New Roman" w:cs="Times New Roman"/>
+          <w:sz w:val="24"/>
+          <w:szCs w:val="24"/>
+        </w:rPr>
+        <w:t xml:space="preserve">, mengurangi risiko </w:t>
       </w:r>
       <w:r>
         <w:rPr>
@@ -459,7 +713,15 @@
           <w:sz w:val="24"/>
           <w:szCs w:val="24"/>
         </w:rPr>
-        <w:t>, dan mendukung operasional perusahaan secara optimal</w:t>
+        <w:t xml:space="preserve"> </w:t>
+      </w:r>
+      <w:r>
+        <w:rPr>
+          <w:rFonts w:ascii="Times New Roman" w:hAnsi="Times New Roman" w:cs="Times New Roman"/>
+          <w:sz w:val="24"/>
+          <w:szCs w:val="24"/>
+        </w:rPr>
+        <w:t>dan mendukung operasional perusahaan secara optimal</w:t>
       </w:r>
       <w:r>
         <w:rPr>
@@ -475,7 +737,24 @@
           <w:sz w:val="24"/>
           <w:szCs w:val="24"/>
         </w:rPr>
-        <w:t>Sistem yang diusulkan juga diharapkan menjadi solusi yang efisien dan inovatif dalam mengelola infrastruktur server di perusahaan.</w:t>
+        <w:t xml:space="preserve">Sistem yang diusulkan juga diharapkan menjadi solusi yang efisien dan inovatif dalam mengelola infrastruktur </w:t>
+      </w:r>
+      <w:r>
+        <w:rPr>
+          <w:rFonts w:ascii="Times New Roman" w:hAnsi="Times New Roman" w:cs="Times New Roman"/>
+          <w:i/>
+          <w:sz w:val="24"/>
+          <w:szCs w:val="24"/>
+        </w:rPr>
+        <w:t>server</w:t>
+      </w:r>
+      <w:r>
+        <w:rPr>
+          <w:rFonts w:ascii="Times New Roman" w:hAnsi="Times New Roman" w:cs="Times New Roman"/>
+          <w:sz w:val="24"/>
+          <w:szCs w:val="24"/>
+        </w:rPr>
+        <w:t xml:space="preserve"> di perusahaan.</w:t>
       </w:r>
     </w:p>
     <w:p>
@@ -503,7 +782,24 @@
           <w:sz w:val="24"/>
           <w:szCs w:val="24"/>
         </w:rPr>
-        <w:t xml:space="preserve">sebab itulah, penulis tertarik untuk mengangkat judul yaitu </w:t>
+        <w:t>karena itu, judul yang diangkat</w:t>
+      </w:r>
+      <w:r>
+        <w:rPr>
+          <w:rFonts w:ascii="Times New Roman" w:hAnsi="Times New Roman" w:cs="Times New Roman"/>
+          <w:sz w:val="24"/>
+          <w:szCs w:val="24"/>
+        </w:rPr>
+        <w:t xml:space="preserve"> dalam penelitian ini adalah</w:t>
+      </w:r>
+      <w:r>
+        <w:rPr>
+          <w:rFonts w:ascii="Times New Roman" w:hAnsi="Times New Roman" w:cs="Times New Roman"/>
+          <w:b/>
+          <w:sz w:val="24"/>
+          <w:szCs w:val="24"/>
+        </w:rPr>
+        <w:t xml:space="preserve"> </w:t>
       </w:r>
       <w:r>
         <w:rPr>
@@ -557,7 +853,23 @@
           <w:sz w:val="24"/>
           <w:szCs w:val="24"/>
         </w:rPr>
-        <w:t>Berdasarkan uraian dari latar belakang yang telah dikemukakan sebelumnya, maka dapat diidentifikasikan masalah yaitu sebagai berikut</w:t>
+        <w:t>Berdasarkan uraian dari latar belakang y</w:t>
+      </w:r>
+      <w:r>
+        <w:rPr>
+          <w:rFonts w:ascii="Times New Roman" w:hAnsi="Times New Roman" w:cs="Times New Roman"/>
+          <w:sz w:val="24"/>
+          <w:szCs w:val="24"/>
+        </w:rPr>
+        <w:t>ang telah dikemukakan diatas</w:t>
+      </w:r>
+      <w:r>
+        <w:rPr>
+          <w:rFonts w:ascii="Times New Roman" w:hAnsi="Times New Roman" w:cs="Times New Roman"/>
+          <w:sz w:val="24"/>
+          <w:szCs w:val="24"/>
+        </w:rPr>
+        <w:t>, maka dapat diidentifikasikan masalah yaitu sebagai berikut</w:t>
       </w:r>
       <w:r>
         <w:rPr>
@@ -590,7 +902,40 @@
           <w:sz w:val="24"/>
           <w:szCs w:val="24"/>
         </w:rPr>
-        <w:t>Pengelolaan server masih dilakukan secara manual dengan perintah Linux, yang memakan waktu dan tidak efisien untuk mendeteksi masalah secara cepat.</w:t>
+        <w:t xml:space="preserve">Pengelolaan </w:t>
+      </w:r>
+      <w:r>
+        <w:rPr>
+          <w:rFonts w:ascii="Times New Roman" w:hAnsi="Times New Roman" w:cs="Times New Roman"/>
+          <w:i/>
+          <w:sz w:val="24"/>
+          <w:szCs w:val="24"/>
+        </w:rPr>
+        <w:t>server</w:t>
+      </w:r>
+      <w:r>
+        <w:rPr>
+          <w:rFonts w:ascii="Times New Roman" w:hAnsi="Times New Roman" w:cs="Times New Roman"/>
+          <w:sz w:val="24"/>
+          <w:szCs w:val="24"/>
+        </w:rPr>
+        <w:t xml:space="preserve"> masih dilakukan secara manual den</w:t>
+      </w:r>
+      <w:r>
+        <w:rPr>
+          <w:rFonts w:ascii="Times New Roman" w:hAnsi="Times New Roman" w:cs="Times New Roman"/>
+          <w:sz w:val="24"/>
+          <w:szCs w:val="24"/>
+        </w:rPr>
+        <w:t>gan perintah Linux, yang memerlukan banyak</w:t>
+      </w:r>
+      <w:r>
+        <w:rPr>
+          <w:rFonts w:ascii="Times New Roman" w:hAnsi="Times New Roman" w:cs="Times New Roman"/>
+          <w:sz w:val="24"/>
+          <w:szCs w:val="24"/>
+        </w:rPr>
+        <w:t xml:space="preserve"> waktu dan tidak efisien untuk mendeteksi masalah secara cepat.</w:t>
       </w:r>
     </w:p>
     <w:p>
@@ -674,7 +1019,24 @@
           <w:szCs w:val="24"/>
         </w:rPr>
         <w:lastRenderedPageBreak/>
-        <w:t>Tidak adanya notifikasi otomatis yang terintegrasi dengan tim developer dan administrator server memperlambat respons terhadap gangguan, yang memperbesar risiko kerusakan sistem.</w:t>
+        <w:t xml:space="preserve">Tidak adanya notifikasi otomatis yang terintegrasi dengan tim developer dan administrator </w:t>
+      </w:r>
+      <w:r>
+        <w:rPr>
+          <w:rFonts w:ascii="Times New Roman" w:hAnsi="Times New Roman" w:cs="Times New Roman"/>
+          <w:i/>
+          <w:sz w:val="24"/>
+          <w:szCs w:val="24"/>
+        </w:rPr>
+        <w:t>server</w:t>
+      </w:r>
+      <w:r>
+        <w:rPr>
+          <w:rFonts w:ascii="Times New Roman" w:hAnsi="Times New Roman" w:cs="Times New Roman"/>
+          <w:sz w:val="24"/>
+          <w:szCs w:val="24"/>
+        </w:rPr>
+        <w:t xml:space="preserve"> memperlambat respons terhadap gangguan, yang memperbesar risiko kerusakan sistem.</w:t>
       </w:r>
     </w:p>
     <w:p>
@@ -728,7 +1090,31 @@
           <w:sz w:val="24"/>
           <w:szCs w:val="24"/>
         </w:rPr>
-        <w:t>atasan-batasan masalah penelitian yang perlu di perhatikan sebagai berikut</w:t>
+        <w:t>atasan-batasan m</w:t>
+      </w:r>
+      <w:r>
+        <w:rPr>
+          <w:rFonts w:ascii="Times New Roman" w:hAnsi="Times New Roman" w:cs="Times New Roman"/>
+          <w:sz w:val="24"/>
+          <w:szCs w:val="24"/>
+        </w:rPr>
+        <w:t xml:space="preserve">asalah </w:t>
+      </w:r>
+      <w:r>
+        <w:rPr>
+          <w:rFonts w:ascii="Times New Roman" w:hAnsi="Times New Roman" w:cs="Times New Roman"/>
+          <w:sz w:val="24"/>
+          <w:szCs w:val="24"/>
+        </w:rPr>
+        <w:t>yang perlu di</w:t>
+      </w:r>
+      <w:r>
+        <w:rPr>
+          <w:rFonts w:ascii="Times New Roman" w:hAnsi="Times New Roman" w:cs="Times New Roman"/>
+          <w:sz w:val="24"/>
+          <w:szCs w:val="24"/>
+        </w:rPr>
+        <w:t>perhatikan sebagai berikut</w:t>
       </w:r>
       <w:r>
         <w:rPr>
@@ -820,7 +1206,24 @@
           <w:sz w:val="24"/>
           <w:szCs w:val="24"/>
         </w:rPr>
-        <w:t xml:space="preserve"> server.</w:t>
+        <w:t xml:space="preserve"> </w:t>
+      </w:r>
+      <w:r>
+        <w:rPr>
+          <w:rFonts w:ascii="Times New Roman" w:hAnsi="Times New Roman" w:cs="Times New Roman"/>
+          <w:i/>
+          <w:sz w:val="24"/>
+          <w:szCs w:val="24"/>
+        </w:rPr>
+        <w:t>server</w:t>
+      </w:r>
+      <w:r>
+        <w:rPr>
+          <w:rFonts w:ascii="Times New Roman" w:hAnsi="Times New Roman" w:cs="Times New Roman"/>
+          <w:sz w:val="24"/>
+          <w:szCs w:val="24"/>
+        </w:rPr>
+        <w:t>.</w:t>
       </w:r>
     </w:p>
     <w:p>
@@ -862,7 +1265,24 @@
           <w:sz w:val="24"/>
           <w:szCs w:val="24"/>
         </w:rPr>
-        <w:t xml:space="preserve"> server ini terbatas hanya untuk administrator server yang terdaftar dan memiliki hak akses yang sah.</w:t>
+        <w:t xml:space="preserve"> server ini terbatas hanya untuk administrator </w:t>
+      </w:r>
+      <w:r>
+        <w:rPr>
+          <w:rFonts w:ascii="Times New Roman" w:hAnsi="Times New Roman" w:cs="Times New Roman"/>
+          <w:i/>
+          <w:sz w:val="24"/>
+          <w:szCs w:val="24"/>
+        </w:rPr>
+        <w:t>server</w:t>
+      </w:r>
+      <w:r>
+        <w:rPr>
+          <w:rFonts w:ascii="Times New Roman" w:hAnsi="Times New Roman" w:cs="Times New Roman"/>
+          <w:sz w:val="24"/>
+          <w:szCs w:val="24"/>
+        </w:rPr>
+        <w:t xml:space="preserve"> yang terdaftar dan memiliki hak akses yang sah.</w:t>
       </w:r>
     </w:p>
     <w:p>
@@ -904,7 +1324,41 @@
           <w:sz w:val="24"/>
           <w:szCs w:val="24"/>
         </w:rPr>
-        <w:t xml:space="preserve"> server ini hanya dapat digunakan pada server yang terhubung dalam jaringan lokal </w:t>
+        <w:t xml:space="preserve"> </w:t>
+      </w:r>
+      <w:r>
+        <w:rPr>
+          <w:rFonts w:ascii="Times New Roman" w:hAnsi="Times New Roman" w:cs="Times New Roman"/>
+          <w:i/>
+          <w:sz w:val="24"/>
+          <w:szCs w:val="24"/>
+        </w:rPr>
+        <w:t>server</w:t>
+      </w:r>
+      <w:r>
+        <w:rPr>
+          <w:rFonts w:ascii="Times New Roman" w:hAnsi="Times New Roman" w:cs="Times New Roman"/>
+          <w:sz w:val="24"/>
+          <w:szCs w:val="24"/>
+        </w:rPr>
+        <w:t xml:space="preserve"> ini hanya dapat digunakan pada </w:t>
+      </w:r>
+      <w:r>
+        <w:rPr>
+          <w:rFonts w:ascii="Times New Roman" w:hAnsi="Times New Roman" w:cs="Times New Roman"/>
+          <w:i/>
+          <w:sz w:val="24"/>
+          <w:szCs w:val="24"/>
+        </w:rPr>
+        <w:t>server</w:t>
+      </w:r>
+      <w:r>
+        <w:rPr>
+          <w:rFonts w:ascii="Times New Roman" w:hAnsi="Times New Roman" w:cs="Times New Roman"/>
+          <w:sz w:val="24"/>
+          <w:szCs w:val="24"/>
+        </w:rPr>
+        <w:t xml:space="preserve"> yang terhubung dalam jaringan lokal </w:t>
       </w:r>
       <w:r>
         <w:rPr>
@@ -963,7 +1417,24 @@
           <w:sz w:val="24"/>
           <w:szCs w:val="24"/>
         </w:rPr>
-        <w:t xml:space="preserve"> server ini hanya akan mengirimkan notifikasi melalui Telegram menggunakan bot, yang hanya dapat dit</w:t>
+        <w:t xml:space="preserve"> </w:t>
+      </w:r>
+      <w:r>
+        <w:rPr>
+          <w:rFonts w:ascii="Times New Roman" w:hAnsi="Times New Roman" w:cs="Times New Roman"/>
+          <w:i/>
+          <w:sz w:val="24"/>
+          <w:szCs w:val="24"/>
+        </w:rPr>
+        <w:t>server</w:t>
+      </w:r>
+      <w:r>
+        <w:rPr>
+          <w:rFonts w:ascii="Times New Roman" w:hAnsi="Times New Roman" w:cs="Times New Roman"/>
+          <w:sz w:val="24"/>
+          <w:szCs w:val="24"/>
+        </w:rPr>
+        <w:t xml:space="preserve"> ini hanya akan mengirimkan notifikasi melalui Telegram menggunakan bot, yang hanya dapat dit</w:t>
       </w:r>
       <w:r>
         <w:rPr>
@@ -979,7 +1450,16 @@
           <w:sz w:val="24"/>
           <w:szCs w:val="24"/>
         </w:rPr>
-        <w:t xml:space="preserve"> server</w:t>
+        <w:t xml:space="preserve"> </w:t>
+      </w:r>
+      <w:r>
+        <w:rPr>
+          <w:rFonts w:ascii="Times New Roman" w:hAnsi="Times New Roman" w:cs="Times New Roman"/>
+          <w:i/>
+          <w:sz w:val="24"/>
+          <w:szCs w:val="24"/>
+        </w:rPr>
+        <w:t>server</w:t>
       </w:r>
       <w:r>
         <w:rPr>
@@ -1049,7 +1529,41 @@
           <w:sz w:val="24"/>
           <w:szCs w:val="24"/>
         </w:rPr>
-        <w:t>Melihat latar belakang yang telah dipaparkan sebelumnya, maka dapat dirumuskan beberapa masalah sebagai berikut :</w:t>
+        <w:t>Berdasarkan</w:t>
+      </w:r>
+      <w:r>
+        <w:rPr>
+          <w:rFonts w:ascii="Times New Roman" w:hAnsi="Times New Roman" w:cs="Times New Roman"/>
+          <w:sz w:val="24"/>
+          <w:szCs w:val="24"/>
+        </w:rPr>
+        <w:t xml:space="preserve"> latar belakang </w:t>
+      </w:r>
+      <w:r>
+        <w:rPr>
+          <w:rFonts w:ascii="Times New Roman" w:hAnsi="Times New Roman" w:cs="Times New Roman"/>
+          <w:sz w:val="24"/>
+          <w:szCs w:val="24"/>
+        </w:rPr>
+        <w:t xml:space="preserve">yang telah </w:t>
+      </w:r>
+      <w:r>
+        <w:rPr>
+          <w:rFonts w:ascii="Times New Roman" w:hAnsi="Times New Roman" w:cs="Times New Roman"/>
+          <w:sz w:val="24"/>
+          <w:szCs w:val="24"/>
+        </w:rPr>
+        <w:t>dikemukakan diatas</w:t>
+      </w:r>
+      <w:bookmarkStart w:id="0" w:name="_GoBack"/>
+      <w:bookmarkEnd w:id="0"/>
+      <w:r>
+        <w:rPr>
+          <w:rFonts w:ascii="Times New Roman" w:hAnsi="Times New Roman" w:cs="Times New Roman"/>
+          <w:sz w:val="24"/>
+          <w:szCs w:val="24"/>
+        </w:rPr>
+        <w:t>, maka dapat dirumuskan beberapa masalah sebagai berikut :</w:t>
       </w:r>
     </w:p>
     <w:p>
@@ -1091,7 +1605,41 @@
           <w:sz w:val="24"/>
           <w:szCs w:val="24"/>
         </w:rPr>
-        <w:t xml:space="preserve"> server berbasis web yang dapat memantau penggunaan </w:t>
+        <w:t xml:space="preserve"> </w:t>
+      </w:r>
+      <w:r>
+        <w:rPr>
+          <w:rFonts w:ascii="Times New Roman" w:hAnsi="Times New Roman" w:cs="Times New Roman"/>
+          <w:i/>
+          <w:sz w:val="24"/>
+          <w:szCs w:val="24"/>
+        </w:rPr>
+        <w:t>server</w:t>
+      </w:r>
+      <w:r>
+        <w:rPr>
+          <w:rFonts w:ascii="Times New Roman" w:hAnsi="Times New Roman" w:cs="Times New Roman"/>
+          <w:sz w:val="24"/>
+          <w:szCs w:val="24"/>
+        </w:rPr>
+        <w:t xml:space="preserve"> berbasis </w:t>
+      </w:r>
+      <w:r>
+        <w:rPr>
+          <w:rFonts w:ascii="Times New Roman" w:hAnsi="Times New Roman" w:cs="Times New Roman"/>
+          <w:i/>
+          <w:sz w:val="24"/>
+          <w:szCs w:val="24"/>
+        </w:rPr>
+        <w:t>web</w:t>
+      </w:r>
+      <w:r>
+        <w:rPr>
+          <w:rFonts w:ascii="Times New Roman" w:hAnsi="Times New Roman" w:cs="Times New Roman"/>
+          <w:sz w:val="24"/>
+          <w:szCs w:val="24"/>
+        </w:rPr>
+        <w:t xml:space="preserve"> yang dapat memantau penggunaan </w:t>
       </w:r>
       <w:r>
         <w:rPr>
@@ -1108,7 +1656,24 @@
           <w:sz w:val="24"/>
           <w:szCs w:val="24"/>
         </w:rPr>
-        <w:t xml:space="preserve"> server secara </w:t>
+        <w:t xml:space="preserve"> </w:t>
+      </w:r>
+      <w:r>
+        <w:rPr>
+          <w:rFonts w:ascii="Times New Roman" w:hAnsi="Times New Roman" w:cs="Times New Roman"/>
+          <w:i/>
+          <w:sz w:val="24"/>
+          <w:szCs w:val="24"/>
+        </w:rPr>
+        <w:t>server</w:t>
+      </w:r>
+      <w:r>
+        <w:rPr>
+          <w:rFonts w:ascii="Times New Roman" w:hAnsi="Times New Roman" w:cs="Times New Roman"/>
+          <w:sz w:val="24"/>
+          <w:szCs w:val="24"/>
+        </w:rPr>
+        <w:t xml:space="preserve"> secara </w:t>
       </w:r>
       <w:r>
         <w:rPr>
@@ -1155,10 +1720,19 @@
       <w:r>
         <w:rPr>
           <w:rFonts w:ascii="Times New Roman" w:hAnsi="Times New Roman" w:cs="Times New Roman"/>
-          <w:sz w:val="24"/>
-          <w:szCs w:val="24"/>
-        </w:rPr>
-        <w:t xml:space="preserve">server </w:t>
+          <w:i/>
+          <w:sz w:val="24"/>
+          <w:szCs w:val="24"/>
+        </w:rPr>
+        <w:t>server</w:t>
+      </w:r>
+      <w:r>
+        <w:rPr>
+          <w:rFonts w:ascii="Times New Roman" w:hAnsi="Times New Roman" w:cs="Times New Roman"/>
+          <w:sz w:val="24"/>
+          <w:szCs w:val="24"/>
+        </w:rPr>
+        <w:t xml:space="preserve"> </w:t>
       </w:r>
       <w:r>
         <w:rPr>
@@ -1195,10 +1769,19 @@
       <w:r>
         <w:rPr>
           <w:rFonts w:ascii="Times New Roman" w:hAnsi="Times New Roman" w:cs="Times New Roman"/>
-          <w:sz w:val="24"/>
-          <w:szCs w:val="24"/>
-        </w:rPr>
-        <w:t>server, sehingga dapat memperc</w:t>
+          <w:i/>
+          <w:sz w:val="24"/>
+          <w:szCs w:val="24"/>
+        </w:rPr>
+        <w:t>server</w:t>
+      </w:r>
+      <w:r>
+        <w:rPr>
+          <w:rFonts w:ascii="Times New Roman" w:hAnsi="Times New Roman" w:cs="Times New Roman"/>
+          <w:sz w:val="24"/>
+          <w:szCs w:val="24"/>
+        </w:rPr>
+        <w:t>, sehingga dapat memperc</w:t>
       </w:r>
       <w:r>
         <w:rPr>
@@ -1252,18 +1835,36 @@
       <w:r>
         <w:rPr>
           <w:rFonts w:ascii="Times New Roman" w:hAnsi="Times New Roman" w:cs="Times New Roman"/>
-          <w:sz w:val="24"/>
-          <w:szCs w:val="24"/>
-        </w:rPr>
-        <w:t>server agar mudah dibaca dan diinterpretasikan oleh administrator</w:t>
-      </w:r>
-      <w:r>
-        <w:rPr>
-          <w:rFonts w:ascii="Times New Roman" w:hAnsi="Times New Roman" w:cs="Times New Roman"/>
-          <w:sz w:val="24"/>
-          <w:szCs w:val="24"/>
-        </w:rPr>
-        <w:t xml:space="preserve"> server</w:t>
+          <w:i/>
+          <w:sz w:val="24"/>
+          <w:szCs w:val="24"/>
+        </w:rPr>
+        <w:t>server</w:t>
+      </w:r>
+      <w:r>
+        <w:rPr>
+          <w:rFonts w:ascii="Times New Roman" w:hAnsi="Times New Roman" w:cs="Times New Roman"/>
+          <w:sz w:val="24"/>
+          <w:szCs w:val="24"/>
+        </w:rPr>
+        <w:t xml:space="preserve"> agar mudah dibaca dan diinterpretasikan oleh administrator</w:t>
+      </w:r>
+      <w:r>
+        <w:rPr>
+          <w:rFonts w:ascii="Times New Roman" w:hAnsi="Times New Roman" w:cs="Times New Roman"/>
+          <w:sz w:val="24"/>
+          <w:szCs w:val="24"/>
+        </w:rPr>
+        <w:t xml:space="preserve"> </w:t>
+      </w:r>
+      <w:r>
+        <w:rPr>
+          <w:rFonts w:ascii="Times New Roman" w:hAnsi="Times New Roman" w:cs="Times New Roman"/>
+          <w:i/>
+          <w:sz w:val="24"/>
+          <w:szCs w:val="24"/>
+        </w:rPr>
+        <w:t>server</w:t>
       </w:r>
       <w:r>
         <w:rPr>
@@ -1373,7 +1974,41 @@
           <w:sz w:val="24"/>
           <w:szCs w:val="24"/>
         </w:rPr>
-        <w:t xml:space="preserve"> server berbasis web yang mampu memantau penggunaan </w:t>
+        <w:t xml:space="preserve"> </w:t>
+      </w:r>
+      <w:r>
+        <w:rPr>
+          <w:rFonts w:ascii="Times New Roman" w:hAnsi="Times New Roman" w:cs="Times New Roman"/>
+          <w:i/>
+          <w:sz w:val="24"/>
+          <w:szCs w:val="24"/>
+        </w:rPr>
+        <w:t>server</w:t>
+      </w:r>
+      <w:r>
+        <w:rPr>
+          <w:rFonts w:ascii="Times New Roman" w:hAnsi="Times New Roman" w:cs="Times New Roman"/>
+          <w:sz w:val="24"/>
+          <w:szCs w:val="24"/>
+        </w:rPr>
+        <w:t xml:space="preserve"> berbasis </w:t>
+      </w:r>
+      <w:r>
+        <w:rPr>
+          <w:rFonts w:ascii="Times New Roman" w:hAnsi="Times New Roman" w:cs="Times New Roman"/>
+          <w:i/>
+          <w:sz w:val="24"/>
+          <w:szCs w:val="24"/>
+        </w:rPr>
+        <w:t>web</w:t>
+      </w:r>
+      <w:r>
+        <w:rPr>
+          <w:rFonts w:ascii="Times New Roman" w:hAnsi="Times New Roman" w:cs="Times New Roman"/>
+          <w:sz w:val="24"/>
+          <w:szCs w:val="24"/>
+        </w:rPr>
+        <w:t xml:space="preserve"> yang mampu memantau penggunaan </w:t>
       </w:r>
       <w:r>
         <w:rPr>
@@ -1390,7 +2025,24 @@
           <w:sz w:val="24"/>
           <w:szCs w:val="24"/>
         </w:rPr>
-        <w:t xml:space="preserve"> server secara </w:t>
+        <w:t xml:space="preserve"> </w:t>
+      </w:r>
+      <w:r>
+        <w:rPr>
+          <w:rFonts w:ascii="Times New Roman" w:hAnsi="Times New Roman" w:cs="Times New Roman"/>
+          <w:i/>
+          <w:sz w:val="24"/>
+          <w:szCs w:val="24"/>
+        </w:rPr>
+        <w:t>server</w:t>
+      </w:r>
+      <w:r>
+        <w:rPr>
+          <w:rFonts w:ascii="Times New Roman" w:hAnsi="Times New Roman" w:cs="Times New Roman"/>
+          <w:sz w:val="24"/>
+          <w:szCs w:val="24"/>
+        </w:rPr>
+        <w:t xml:space="preserve"> secara </w:t>
       </w:r>
       <w:r>
         <w:rPr>
@@ -1432,15 +2084,41 @@
           <w:sz w:val="24"/>
           <w:szCs w:val="24"/>
         </w:rPr>
-        <w:t>Menerapkan fitur notifikasi otomatis melalui Telegram untuk memberikan informasi kondisi server kepada administrator</w:t>
-      </w:r>
-      <w:r>
-        <w:rPr>
-          <w:rFonts w:ascii="Times New Roman" w:hAnsi="Times New Roman" w:cs="Times New Roman"/>
-          <w:sz w:val="24"/>
-          <w:szCs w:val="24"/>
-        </w:rPr>
-        <w:t xml:space="preserve"> server dan developer </w:t>
+        <w:t xml:space="preserve">Menerapkan fitur notifikasi otomatis melalui Telegram untuk memberikan informasi kondisi </w:t>
+      </w:r>
+      <w:r>
+        <w:rPr>
+          <w:rFonts w:ascii="Times New Roman" w:hAnsi="Times New Roman" w:cs="Times New Roman"/>
+          <w:i/>
+          <w:sz w:val="24"/>
+          <w:szCs w:val="24"/>
+        </w:rPr>
+        <w:t>server</w:t>
+      </w:r>
+      <w:r>
+        <w:rPr>
+          <w:rFonts w:ascii="Times New Roman" w:hAnsi="Times New Roman" w:cs="Times New Roman"/>
+          <w:sz w:val="24"/>
+          <w:szCs w:val="24"/>
+        </w:rPr>
+        <w:t xml:space="preserve"> kepada administrator</w:t>
+      </w:r>
+      <w:r>
+        <w:rPr>
+          <w:rFonts w:ascii="Times New Roman" w:hAnsi="Times New Roman" w:cs="Times New Roman"/>
+          <w:i/>
+          <w:sz w:val="24"/>
+          <w:szCs w:val="24"/>
+        </w:rPr>
+        <w:t xml:space="preserve"> server</w:t>
+      </w:r>
+      <w:r>
+        <w:rPr>
+          <w:rFonts w:ascii="Times New Roman" w:hAnsi="Times New Roman" w:cs="Times New Roman"/>
+          <w:sz w:val="24"/>
+          <w:szCs w:val="24"/>
+        </w:rPr>
+        <w:t xml:space="preserve"> dan developer </w:t>
       </w:r>
       <w:r>
         <w:rPr>
@@ -1497,7 +2175,24 @@
           <w:sz w:val="24"/>
           <w:szCs w:val="24"/>
         </w:rPr>
-        <w:t xml:space="preserve">ta server agar mudah dibaca dan </w:t>
+        <w:t xml:space="preserve">ta </w:t>
+      </w:r>
+      <w:r>
+        <w:rPr>
+          <w:rFonts w:ascii="Times New Roman" w:hAnsi="Times New Roman" w:cs="Times New Roman"/>
+          <w:i/>
+          <w:sz w:val="24"/>
+          <w:szCs w:val="24"/>
+        </w:rPr>
+        <w:t>server</w:t>
+      </w:r>
+      <w:r>
+        <w:rPr>
+          <w:rFonts w:ascii="Times New Roman" w:hAnsi="Times New Roman" w:cs="Times New Roman"/>
+          <w:sz w:val="24"/>
+          <w:szCs w:val="24"/>
+        </w:rPr>
+        <w:t xml:space="preserve"> agar mudah dibaca dan </w:t>
       </w:r>
       <w:r>
         <w:rPr>
@@ -1529,7 +2224,16 @@
           <w:sz w:val="24"/>
           <w:szCs w:val="24"/>
         </w:rPr>
-        <w:t xml:space="preserve"> server</w:t>
+        <w:t xml:space="preserve"> </w:t>
+      </w:r>
+      <w:r>
+        <w:rPr>
+          <w:rFonts w:ascii="Times New Roman" w:hAnsi="Times New Roman" w:cs="Times New Roman"/>
+          <w:i/>
+          <w:sz w:val="24"/>
+          <w:szCs w:val="24"/>
+        </w:rPr>
+        <w:t>server</w:t>
       </w:r>
       <w:r>
         <w:rPr>
@@ -1539,8 +2243,6 @@
         </w:rPr>
         <w:t>.</w:t>
       </w:r>
-      <w:bookmarkStart w:id="0" w:name="_GoBack"/>
-      <w:bookmarkEnd w:id="0"/>
     </w:p>
     <w:p>
       <w:pPr>
@@ -1660,7 +2362,24 @@
           <w:sz w:val="24"/>
           <w:szCs w:val="24"/>
         </w:rPr>
-        <w:t xml:space="preserve"> server, khususnya dalam mengoptimalkan penggunaan teknologi visualisasi data dan notifikasi </w:t>
+        <w:t xml:space="preserve"> </w:t>
+      </w:r>
+      <w:r>
+        <w:rPr>
+          <w:rFonts w:ascii="Times New Roman" w:hAnsi="Times New Roman" w:cs="Times New Roman"/>
+          <w:i/>
+          <w:sz w:val="24"/>
+          <w:szCs w:val="24"/>
+        </w:rPr>
+        <w:t>server</w:t>
+      </w:r>
+      <w:r>
+        <w:rPr>
+          <w:rFonts w:ascii="Times New Roman" w:hAnsi="Times New Roman" w:cs="Times New Roman"/>
+          <w:sz w:val="24"/>
+          <w:szCs w:val="24"/>
+        </w:rPr>
+        <w:t xml:space="preserve">, khususnya dalam mengoptimalkan penggunaan teknologi visualisasi data dan notifikasi </w:t>
       </w:r>
       <w:r>
         <w:rPr>
@@ -1723,7 +2442,23 @@
           <w:sz w:val="24"/>
           <w:szCs w:val="24"/>
         </w:rPr>
-        <w:t xml:space="preserve">Hasil penelitian ini dapat menjadi referensi bagi peneliti selanjutnya yang tertarik untuk mengembangkan sistem </w:t>
+        <w:t>Hasil penelitian ini dapat menjadi referensi bagi peneliti</w:t>
+      </w:r>
+      <w:r>
+        <w:rPr>
+          <w:rFonts w:ascii="Times New Roman" w:hAnsi="Times New Roman" w:cs="Times New Roman"/>
+          <w:sz w:val="24"/>
+          <w:szCs w:val="24"/>
+        </w:rPr>
+        <w:t xml:space="preserve">an selanjutnya </w:t>
+      </w:r>
+      <w:r>
+        <w:rPr>
+          <w:rFonts w:ascii="Times New Roman" w:hAnsi="Times New Roman" w:cs="Times New Roman"/>
+          <w:sz w:val="24"/>
+          <w:szCs w:val="24"/>
+        </w:rPr>
+        <w:t xml:space="preserve">untuk mengembangkan sistem </w:t>
       </w:r>
       <w:r>
         <w:rPr>
@@ -1845,8 +2580,55 @@
           <w:sz w:val="24"/>
           <w:szCs w:val="24"/>
         </w:rPr>
-        <w:t xml:space="preserve"> server berbasis web menggunakan Prometheus dan Grafana, serta mengintegrasikan fitur notifikasi melalui Telegram.</w:t>
-      </w:r>
+        <w:t xml:space="preserve"> </w:t>
+      </w:r>
+      <w:r>
+        <w:rPr>
+          <w:rFonts w:ascii="Times New Roman" w:hAnsi="Times New Roman" w:cs="Times New Roman"/>
+          <w:i/>
+          <w:sz w:val="24"/>
+          <w:szCs w:val="24"/>
+        </w:rPr>
+        <w:t>server</w:t>
+      </w:r>
+      <w:r>
+        <w:rPr>
+          <w:rFonts w:ascii="Times New Roman" w:hAnsi="Times New Roman" w:cs="Times New Roman"/>
+          <w:sz w:val="24"/>
+          <w:szCs w:val="24"/>
+        </w:rPr>
+        <w:t xml:space="preserve"> berbasis </w:t>
+      </w:r>
+      <w:r>
+        <w:rPr>
+          <w:rFonts w:ascii="Times New Roman" w:hAnsi="Times New Roman" w:cs="Times New Roman"/>
+          <w:i/>
+          <w:sz w:val="24"/>
+          <w:szCs w:val="24"/>
+        </w:rPr>
+        <w:t>web</w:t>
+      </w:r>
+      <w:r>
+        <w:rPr>
+          <w:rFonts w:ascii="Times New Roman" w:hAnsi="Times New Roman" w:cs="Times New Roman"/>
+          <w:sz w:val="24"/>
+          <w:szCs w:val="24"/>
+        </w:rPr>
+        <w:t xml:space="preserve"> menggunakan Prometheus dan Grafana, serta mengintegrasikan fitur notifikasi melalui Telegram.</w:t>
+      </w:r>
+    </w:p>
+    <w:p>
+      <w:pPr>
+        <w:pStyle w:val="ListParagraph"/>
+        <w:spacing w:line="360" w:lineRule="auto"/>
+        <w:ind w:left="1701"/>
+        <w:jc w:val="both"/>
+        <w:rPr>
+          <w:rFonts w:ascii="Times New Roman" w:hAnsi="Times New Roman" w:cs="Times New Roman"/>
+          <w:sz w:val="24"/>
+          <w:szCs w:val="24"/>
+        </w:rPr>
+      </w:pPr>
     </w:p>
     <w:p>
       <w:pPr>
@@ -1870,6 +2652,7 @@
           <w:sz w:val="24"/>
           <w:szCs w:val="24"/>
         </w:rPr>
+        <w:lastRenderedPageBreak/>
         <w:t xml:space="preserve">Bagi </w:t>
       </w:r>
       <w:r>
@@ -1899,7 +2682,6 @@
           <w:sz w:val="24"/>
           <w:szCs w:val="24"/>
         </w:rPr>
-        <w:lastRenderedPageBreak/>
         <w:t xml:space="preserve">Penelitian ini membantu perusahaan mengatasi permasalahan dalam </w:t>
       </w:r>
       <w:r>
@@ -1917,7 +2699,57 @@
           <w:sz w:val="24"/>
           <w:szCs w:val="24"/>
         </w:rPr>
-        <w:t xml:space="preserve"> server yang selama ini dilakukan secara manual, sehingga proses pemantauan menjadi lebih efisien, responsif, dan terstruktur. Dengan demikian, perusahaan dapat meminimalkan risiko gangguan operasional akibat masalah server.</w:t>
+        <w:t xml:space="preserve"> </w:t>
+      </w:r>
+      <w:r>
+        <w:rPr>
+          <w:rFonts w:ascii="Times New Roman" w:hAnsi="Times New Roman" w:cs="Times New Roman"/>
+          <w:i/>
+          <w:sz w:val="24"/>
+          <w:szCs w:val="24"/>
+        </w:rPr>
+        <w:t>server</w:t>
+      </w:r>
+      <w:r>
+        <w:rPr>
+          <w:rFonts w:ascii="Times New Roman" w:hAnsi="Times New Roman" w:cs="Times New Roman"/>
+          <w:sz w:val="24"/>
+          <w:szCs w:val="24"/>
+        </w:rPr>
+        <w:t xml:space="preserve"> yang selama ini dilakukan secara manual, sehingga proses pemantauan m</w:t>
+      </w:r>
+      <w:r>
+        <w:rPr>
+          <w:rFonts w:ascii="Times New Roman" w:hAnsi="Times New Roman" w:cs="Times New Roman"/>
+          <w:sz w:val="24"/>
+          <w:szCs w:val="24"/>
+        </w:rPr>
+        <w:t>enjadi lebih efisien, responsif</w:t>
+      </w:r>
+      <w:r>
+        <w:rPr>
+          <w:rFonts w:ascii="Times New Roman" w:hAnsi="Times New Roman" w:cs="Times New Roman"/>
+          <w:sz w:val="24"/>
+          <w:szCs w:val="24"/>
+        </w:rPr>
+        <w:t xml:space="preserve"> dan terstruktur. Dengan demikian, perusahaan dapat meminimalkan risiko gangguan operasional akibat masalah </w:t>
+      </w:r>
+      <w:r>
+        <w:rPr>
+          <w:rFonts w:ascii="Times New Roman" w:hAnsi="Times New Roman" w:cs="Times New Roman"/>
+          <w:i/>
+          <w:sz w:val="24"/>
+          <w:szCs w:val="24"/>
+        </w:rPr>
+        <w:t>server</w:t>
+      </w:r>
+      <w:r>
+        <w:rPr>
+          <w:rFonts w:ascii="Times New Roman" w:hAnsi="Times New Roman" w:cs="Times New Roman"/>
+          <w:sz w:val="24"/>
+          <w:szCs w:val="24"/>
+        </w:rPr>
+        <w:t>.</w:t>
       </w:r>
     </w:p>
     <w:p>
@@ -1980,7 +2812,24 @@
           <w:sz w:val="24"/>
           <w:szCs w:val="24"/>
         </w:rPr>
-        <w:t xml:space="preserve"> ini dapat diadaptasi oleh organisasi atau industri lain yang memiliki kebutuhan serupa untuk meningkatkan efisiensi dalam pengelolaan server dan mencegah </w:t>
+        <w:t xml:space="preserve"> ini dapat diadaptasi oleh organisasi atau industri lain yang memiliki kebutuhan serupa untuk meningkatkan efisiensi dalam pengelolaan </w:t>
+      </w:r>
+      <w:r>
+        <w:rPr>
+          <w:rFonts w:ascii="Times New Roman" w:hAnsi="Times New Roman" w:cs="Times New Roman"/>
+          <w:i/>
+          <w:sz w:val="24"/>
+          <w:szCs w:val="24"/>
+        </w:rPr>
+        <w:t>server</w:t>
+      </w:r>
+      <w:r>
+        <w:rPr>
+          <w:rFonts w:ascii="Times New Roman" w:hAnsi="Times New Roman" w:cs="Times New Roman"/>
+          <w:sz w:val="24"/>
+          <w:szCs w:val="24"/>
+        </w:rPr>
+        <w:t xml:space="preserve"> dan mencegah </w:t>
       </w:r>
       <w:r>
         <w:rPr>
@@ -2043,7 +2892,24 @@
           <w:sz w:val="24"/>
           <w:szCs w:val="24"/>
         </w:rPr>
-        <w:t xml:space="preserve">Penelitian ini dapat dijadikan bahan pembelajaran atau studi kasus dalam bidang pengembangan perangkat lunak, administrasi server, atau teknologi </w:t>
+        <w:t xml:space="preserve">Penelitian ini dapat dijadikan bahan pembelajaran atau studi kasus dalam bidang pengembangan perangkat lunak, administrasi </w:t>
+      </w:r>
+      <w:r>
+        <w:rPr>
+          <w:rFonts w:ascii="Times New Roman" w:hAnsi="Times New Roman" w:cs="Times New Roman"/>
+          <w:i/>
+          <w:sz w:val="24"/>
+          <w:szCs w:val="24"/>
+        </w:rPr>
+        <w:t>server</w:t>
+      </w:r>
+      <w:r>
+        <w:rPr>
+          <w:rFonts w:ascii="Times New Roman" w:hAnsi="Times New Roman" w:cs="Times New Roman"/>
+          <w:sz w:val="24"/>
+          <w:szCs w:val="24"/>
+        </w:rPr>
+        <w:t xml:space="preserve">, atau teknologi </w:t>
       </w:r>
       <w:r>
         <w:rPr>
@@ -2227,6 +3093,18 @@
     </w:p>
     <w:p>
       <w:pPr>
+        <w:spacing w:after="0" w:line="360" w:lineRule="auto"/>
+        <w:ind w:left="1134"/>
+        <w:jc w:val="both"/>
+        <w:rPr>
+          <w:rFonts w:ascii="Times New Roman" w:hAnsi="Times New Roman" w:cs="Times New Roman"/>
+          <w:sz w:val="24"/>
+          <w:szCs w:val="24"/>
+        </w:rPr>
+      </w:pPr>
+    </w:p>
+    <w:p>
+      <w:pPr>
         <w:pStyle w:val="ListParagraph"/>
         <w:spacing w:after="0" w:line="360" w:lineRule="auto"/>
         <w:ind w:left="426"/>
@@ -2266,7 +3144,6 @@
           <w:sz w:val="24"/>
           <w:szCs w:val="24"/>
         </w:rPr>
-        <w:lastRenderedPageBreak/>
         <w:t>Bab ini diuraikan tentang langkah-langkah yang digunakan dalam penelitian, yang meliputi waktu dan tempat pelaksanaan, tinjauan organisasi, metode perancangan sistem informasi, analisis sistem berjalan, analisis data, analisis kebutuhan, analisis keluaran, analisis masukan serta analisis proses dan pemodelan.</w:t>
       </w:r>
     </w:p>

</xml_diff>